<commit_message>
Completed Portfolio Review doc
</commit_message>
<xml_diff>
--- a/Homework/Portfolio Review for Stat 495.docx
+++ b/Homework/Portfolio Review for Stat 495.docx
@@ -728,6 +728,9 @@
         <w:tab/>
       </w:r>
       <w:r>
+        <w:rPr>
+          <w:highlight w:val="yellow"/>
+        </w:rPr>
         <w:t>No</w:t>
       </w:r>
     </w:p>
@@ -761,7 +764,62 @@
         <w:t>1. What year were you in when you generated this piece? How much statistical experience did you have?</w:t>
       </w:r>
     </w:p>
-    <w:p/>
+    <w:p>
+      <w:r>
+        <w:t xml:space="preserve">I was in junior year when I generated </w:t>
+      </w:r>
+      <w:r>
+        <w:t xml:space="preserve">the technical appendix for </w:t>
+      </w:r>
+      <w:r>
+        <w:t>my STAT-</w:t>
+      </w:r>
+      <w:r>
+        <w:t>320</w:t>
+      </w:r>
+      <w:r>
+        <w:t xml:space="preserve"> final project</w:t>
+      </w:r>
+      <w:r>
+        <w:t xml:space="preserve">. </w:t>
+      </w:r>
+      <w:r>
+        <w:t>I had taken STAT-135</w:t>
+      </w:r>
+      <w:r>
+        <w:t xml:space="preserve">, 230, </w:t>
+      </w:r>
+      <w:r>
+        <w:t xml:space="preserve">231, </w:t>
+      </w:r>
+      <w:r>
+        <w:t xml:space="preserve">and </w:t>
+      </w:r>
+      <w:r>
+        <w:t xml:space="preserve">360, </w:t>
+      </w:r>
+      <w:r>
+        <w:t xml:space="preserve">so I had </w:t>
+      </w:r>
+      <w:r>
+        <w:t>intermediate</w:t>
+      </w:r>
+      <w:r>
+        <w:t xml:space="preserve"> coding experience </w:t>
+      </w:r>
+      <w:r>
+        <w:t>and a strong grasp on intermediate</w:t>
+      </w:r>
+      <w:r>
+        <w:t xml:space="preserve"> statistical knowledge</w:t>
+      </w:r>
+      <w:r>
+        <w:t xml:space="preserve"> as well</w:t>
+      </w:r>
+      <w:r>
+        <w:t>.</w:t>
+      </w:r>
+    </w:p>
     <w:p>
       <w:pPr>
         <w:autoSpaceDE w:val="0"/>
@@ -832,6 +890,9 @@
         <w:contextualSpacing/>
       </w:pPr>
       <w:r>
+        <w:rPr>
+          <w:highlight w:val="yellow"/>
+        </w:rPr>
         <w:t>Descriptive Statistics</w:t>
       </w:r>
       <w:r>
@@ -845,6 +906,11 @@
       </w:r>
       <w:r>
         <w:tab/>
+      </w:r>
+      <w:r>
+        <w:rPr>
+          <w:highlight w:val="yellow"/>
+        </w:rPr>
         <w:t>Appropriate Graphical Displays</w:t>
       </w:r>
     </w:p>
@@ -854,6 +920,9 @@
         <w:contextualSpacing/>
       </w:pPr>
       <w:r>
+        <w:rPr>
+          <w:highlight w:val="yellow"/>
+        </w:rPr>
         <w:t>Exploratory Data Analysis</w:t>
       </w:r>
       <w:r>
@@ -864,6 +933,11 @@
       </w:r>
       <w:r>
         <w:tab/>
+      </w:r>
+      <w:r>
+        <w:rPr>
+          <w:highlight w:val="yellow"/>
+        </w:rPr>
         <w:t>Regression (of any kind)</w:t>
       </w:r>
     </w:p>
@@ -892,15 +966,26 @@
       </w:r>
       <w:r>
         <w:tab/>
-        <w:t>Resampling Methods (Bootstrap, Randomization Tests)</w:t>
-      </w:r>
-    </w:p>
-    <w:p>
-      <w:pPr>
-        <w:spacing w:line="240" w:lineRule="auto"/>
-        <w:contextualSpacing/>
-      </w:pPr>
-      <w:r>
+      </w:r>
+      <w:r>
+        <w:rPr>
+          <w:highlight w:val="yellow"/>
+        </w:rPr>
+        <w:t>Resampling Methods (Bootstrap</w:t>
+      </w:r>
+      <w:r>
+        <w:t>, Randomization Tests)</w:t>
+      </w:r>
+    </w:p>
+    <w:p>
+      <w:pPr>
+        <w:spacing w:line="240" w:lineRule="auto"/>
+        <w:contextualSpacing/>
+      </w:pPr>
+      <w:r>
+        <w:rPr>
+          <w:highlight w:val="yellow"/>
+        </w:rPr>
         <w:t>Model Assessment (Comparison)</w:t>
       </w:r>
       <w:r>
@@ -917,6 +1002,7 @@
         <w:contextualSpacing/>
       </w:pPr>
       <w:r>
+        <w:lastRenderedPageBreak/>
         <w:t>Estimation</w:t>
       </w:r>
       <w:r>
@@ -942,6 +1028,9 @@
         <w:contextualSpacing/>
       </w:pPr>
       <w:r>
+        <w:rPr>
+          <w:highlight w:val="yellow"/>
+        </w:rPr>
         <w:t>Other Statistical Methods</w:t>
       </w:r>
       <w:r>
@@ -961,7 +1050,6 @@
         <w:contextualSpacing/>
       </w:pPr>
       <w:r>
-        <w:lastRenderedPageBreak/>
         <w:t>Working with Statistical Notation / Writing Models</w:t>
       </w:r>
     </w:p>
@@ -1035,6 +1123,9 @@
         <w:contextualSpacing/>
       </w:pPr>
       <w:r>
+        <w:rPr>
+          <w:highlight w:val="yellow"/>
+        </w:rPr>
         <w:t>Data wrangling</w:t>
       </w:r>
       <w:r>
@@ -1054,6 +1145,11 @@
       </w:r>
       <w:r>
         <w:tab/>
+      </w:r>
+      <w:r>
+        <w:rPr>
+          <w:highlight w:val="yellow"/>
+        </w:rPr>
         <w:t>Good programming practices (comments, organization)</w:t>
       </w:r>
     </w:p>
@@ -1063,6 +1159,9 @@
         <w:contextualSpacing/>
       </w:pPr>
       <w:r>
+        <w:rPr>
+          <w:highlight w:val="yellow"/>
+        </w:rPr>
         <w:t>Reproducible workflow</w:t>
       </w:r>
       <w:r>
@@ -1076,6 +1175,11 @@
       </w:r>
       <w:r>
         <w:tab/>
+      </w:r>
+      <w:r>
+        <w:rPr>
+          <w:highlight w:val="yellow"/>
+        </w:rPr>
         <w:t>Understanding code syntax</w:t>
       </w:r>
     </w:p>
@@ -1091,11 +1195,13 @@
         <w:contextualSpacing/>
         <w:rPr>
           <w:rFonts w:cstheme="minorHAnsi"/>
-        </w:rPr>
-      </w:pPr>
-      <w:r>
-        <w:rPr>
-          <w:rFonts w:cstheme="minorHAnsi"/>
+          <w:highlight w:val="yellow"/>
+        </w:rPr>
+      </w:pPr>
+      <w:r>
+        <w:rPr>
+          <w:rFonts w:cstheme="minorHAnsi"/>
+          <w:highlight w:val="yellow"/>
         </w:rPr>
         <w:t>Using writing to demonstrate and help develop my understanding of new concepts</w:t>
       </w:r>
@@ -1104,8 +1210,14 @@
       <w:pPr>
         <w:spacing w:line="240" w:lineRule="auto"/>
         <w:contextualSpacing/>
-      </w:pPr>
-      <w:r>
+        <w:rPr>
+          <w:highlight w:val="yellow"/>
+        </w:rPr>
+      </w:pPr>
+      <w:r>
+        <w:rPr>
+          <w:highlight w:val="yellow"/>
+        </w:rPr>
         <w:t>Use writing to communicate statistical knowledge and understanding to:</w:t>
       </w:r>
     </w:p>
@@ -1113,9 +1225,17 @@
       <w:pPr>
         <w:spacing w:line="240" w:lineRule="auto"/>
         <w:contextualSpacing/>
-      </w:pPr>
-      <w:r>
-        <w:tab/>
+        <w:rPr>
+          <w:highlight w:val="yellow"/>
+        </w:rPr>
+      </w:pPr>
+      <w:r>
+        <w:tab/>
+      </w:r>
+      <w:r>
+        <w:rPr>
+          <w:highlight w:val="yellow"/>
+        </w:rPr>
         <w:t>A teacher</w:t>
       </w:r>
     </w:p>
@@ -1126,6 +1246,11 @@
       </w:pPr>
       <w:r>
         <w:tab/>
+      </w:r>
+      <w:r>
+        <w:rPr>
+          <w:highlight w:val="yellow"/>
+        </w:rPr>
         <w:t>My classmates / peers</w:t>
       </w:r>
     </w:p>
@@ -1145,6 +1270,9 @@
         <w:contextualSpacing/>
       </w:pPr>
       <w:r>
+        <w:rPr>
+          <w:highlight w:val="yellow"/>
+        </w:rPr>
         <w:t>The ability to make a clear, convincing, coherent, well-organized argument</w:t>
       </w:r>
     </w:p>
@@ -1175,29 +1303,25 @@
       <w:r>
         <w:rPr>
           <w:rFonts w:cstheme="minorHAnsi"/>
-        </w:rPr>
-        <w:t>Provide sufficient i</w:t>
-      </w:r>
-      <w:r>
-        <w:rPr>
-          <w:rFonts w:cstheme="minorHAnsi"/>
-        </w:rPr>
-        <w:t>nterpretation/explanation of figures/graphics</w:t>
-      </w:r>
-    </w:p>
-    <w:p>
-      <w:pPr>
-        <w:spacing w:line="240" w:lineRule="auto"/>
-        <w:contextualSpacing/>
-        <w:rPr>
-          <w:rFonts w:cstheme="minorHAnsi"/>
-          <w:color w:val="000000"/>
-        </w:rPr>
-      </w:pPr>
-      <w:r>
-        <w:rPr>
-          <w:rFonts w:cstheme="minorHAnsi"/>
-          <w:color w:val="000000"/>
+          <w:highlight w:val="yellow"/>
+        </w:rPr>
+        <w:t>Provide sufficient interpretation/explanation of figures/graphics</w:t>
+      </w:r>
+    </w:p>
+    <w:p>
+      <w:pPr>
+        <w:spacing w:line="240" w:lineRule="auto"/>
+        <w:contextualSpacing/>
+        <w:rPr>
+          <w:rFonts w:cstheme="minorHAnsi"/>
+          <w:color w:val="000000"/>
+        </w:rPr>
+      </w:pPr>
+      <w:r>
+        <w:rPr>
+          <w:rFonts w:cstheme="minorHAnsi"/>
+          <w:color w:val="000000"/>
+          <w:highlight w:val="yellow"/>
         </w:rPr>
         <w:t>Provide an appropriate amount of supporting evidence without too much extraneous information</w:t>
       </w:r>
@@ -1214,8 +1338,16 @@
         <w:rPr>
           <w:rFonts w:cstheme="minorHAnsi"/>
           <w:color w:val="000000"/>
-        </w:rPr>
-        <w:t>Provide a conclusion that summarizes your findings, their importance and implications, and sets forth proposals for future work</w:t>
+          <w:highlight w:val="yellow"/>
+        </w:rPr>
+        <w:t>Provide a conclusion that summarizes your findings, their importance and implications</w:t>
+      </w:r>
+      <w:r>
+        <w:rPr>
+          <w:rFonts w:cstheme="minorHAnsi"/>
+          <w:color w:val="000000"/>
+        </w:rPr>
+        <w:t>, and sets forth proposals for future work</w:t>
       </w:r>
     </w:p>
     <w:p>
@@ -1232,50 +1364,87 @@
     <w:p>
       <w:r>
         <w:t xml:space="preserve">5. What do you consider as the strengths of this portfolio piece? </w:t>
+      </w:r>
+    </w:p>
+    <w:p>
+      <w:r>
+        <w:t xml:space="preserve">This portfolio piece was very </w:t>
+      </w:r>
+      <w:proofErr w:type="gramStart"/>
+      <w:r>
+        <w:t>detailed</w:t>
+      </w:r>
+      <w:proofErr w:type="gramEnd"/>
+      <w:r>
+        <w:t xml:space="preserve"> and the analysis was extensive. We </w:t>
+      </w:r>
+      <w:r>
+        <w:t xml:space="preserve">considered multiple methods and performed analysis to check our regression approaches. We also annotated </w:t>
+      </w:r>
+      <w:proofErr w:type="gramStart"/>
+      <w:r>
+        <w:t>all of</w:t>
+      </w:r>
+      <w:proofErr w:type="gramEnd"/>
+      <w:r>
+        <w:t xml:space="preserve"> our code chunks.</w:t>
+      </w:r>
+    </w:p>
+    <w:p/>
+    <w:p>
+      <w:r>
+        <w:t>6. What do you consider as the weaknesses of this portfolio piece?</w:t>
+      </w:r>
+    </w:p>
+    <w:p>
+      <w:r>
+        <w:t xml:space="preserve">We did not include future steps for the </w:t>
+      </w:r>
+      <w:proofErr w:type="gramStart"/>
+      <w:r>
+        <w:t>study</w:t>
+      </w:r>
+      <w:proofErr w:type="gramEnd"/>
+      <w:r>
+        <w:t xml:space="preserve"> and we did not cite our sources properly. We also included </w:t>
+      </w:r>
+      <w:proofErr w:type="gramStart"/>
+      <w:r>
+        <w:t>all of</w:t>
+      </w:r>
+      <w:proofErr w:type="gramEnd"/>
+      <w:r>
+        <w:t xml:space="preserve"> our analytical efforts when not all of them contributed to our results. This may not have been necessary.</w:t>
+      </w:r>
+    </w:p>
+    <w:p/>
+    <w:p>
+      <w:r>
+        <w:t>7. Does this portfolio piece show proper citation of the data set and other sources?   Yes</w:t>
+      </w:r>
+      <w:r>
+        <w:tab/>
+      </w:r>
+      <w:r>
+        <w:tab/>
+      </w:r>
+      <w:r>
+        <w:rPr>
+          <w:highlight w:val="yellow"/>
+        </w:rPr>
+        <w:t>No</w:t>
       </w:r>
     </w:p>
     <w:p/>
     <w:p/>
-    <w:p/>
-    <w:p>
-      <w:r>
-        <w:t>6. What do you consider as the weaknesses of this portfolio piece?</w:t>
-      </w:r>
-    </w:p>
-    <w:p/>
-    <w:p/>
-    <w:p/>
-    <w:p>
-      <w:r>
-        <w:t>7. Does this portfolio piece show proper citation of the data set and other sources?   Yes</w:t>
-      </w:r>
-      <w:r>
-        <w:tab/>
-      </w:r>
-      <w:r>
-        <w:tab/>
-        <w:t>No</w:t>
-      </w:r>
-    </w:p>
-    <w:p/>
-    <w:p/>
     <w:p>
       <w:r>
         <w:t xml:space="preserve">Feel free to copy/paste and fill this out for more portfolio pieces if you like. </w:t>
       </w:r>
-    </w:p>
-    <w:p/>
-    <w:p>
-      <w:pPr>
+      <w:r>
         <w:rPr>
           <w:b/>
         </w:rPr>
-      </w:pPr>
-      <w:r>
-        <w:rPr>
-          <w:b/>
-        </w:rPr>
-        <w:lastRenderedPageBreak/>
         <w:br w:type="page"/>
       </w:r>
     </w:p>
@@ -1340,7 +1509,11 @@
         <w:tab/>
       </w:r>
     </w:p>
-    <w:p/>
+    <w:p>
+      <w:r>
+        <w:t xml:space="preserve">In STAT-320, we did a case study of factors associated with the recurrence frequency of urethral obstruction in cats. Biological or environmental studies like this interest me, because I find that I can easily enough get a good grasp of the background content to think of possible questions and answers and statistical methods to find these. </w:t>
+      </w:r>
+    </w:p>
     <w:p/>
     <w:p>
       <w:pPr>
@@ -1393,7 +1566,11 @@
         <w:tab/>
       </w:r>
     </w:p>
-    <w:p/>
+    <w:p>
+      <w:r>
+        <w:t>The skills listed above captured what I learned through producing these pieces.</w:t>
+      </w:r>
+    </w:p>
     <w:p/>
     <w:p/>
     <w:p>
@@ -1477,6 +1654,50 @@
           <w:color w:val="000000"/>
         </w:rPr>
       </w:pPr>
+      <w:r>
+        <w:rPr>
+          <w:rFonts w:cstheme="minorHAnsi"/>
+          <w:color w:val="000000"/>
+        </w:rPr>
+        <w:t xml:space="preserve">Over time, I think I’ve come to understand much better what my </w:t>
+      </w:r>
+      <w:r>
+        <w:rPr>
+          <w:rFonts w:cstheme="minorHAnsi"/>
+          <w:color w:val="000000"/>
+        </w:rPr>
+        <w:t xml:space="preserve">R </w:t>
+      </w:r>
+      <w:r>
+        <w:rPr>
+          <w:rFonts w:cstheme="minorHAnsi"/>
+          <w:color w:val="000000"/>
+        </w:rPr>
+        <w:t xml:space="preserve">code is </w:t>
+      </w:r>
+      <w:proofErr w:type="gramStart"/>
+      <w:r>
+        <w:rPr>
+          <w:rFonts w:cstheme="minorHAnsi"/>
+          <w:color w:val="000000"/>
+        </w:rPr>
+        <w:t>actually doing</w:t>
+      </w:r>
+      <w:proofErr w:type="gramEnd"/>
+      <w:r>
+        <w:rPr>
+          <w:rFonts w:cstheme="minorHAnsi"/>
+          <w:color w:val="000000"/>
+        </w:rPr>
+        <w:t xml:space="preserve">. I also consider and incorporate more </w:t>
+      </w:r>
+      <w:r>
+        <w:rPr>
+          <w:rFonts w:cstheme="minorHAnsi"/>
+          <w:color w:val="000000"/>
+        </w:rPr>
+        <w:t>analysis methods, and I see that performing EDA can give a lot of insight into the data before any analysis.</w:t>
+      </w:r>
     </w:p>
     <w:p>
       <w:pPr>
@@ -1522,6 +1743,7 @@
         <w:spacing w:after="0" w:line="240" w:lineRule="auto"/>
         <w:rPr>
           <w:rFonts w:cstheme="minorHAnsi"/>
+          <w:color w:val="000000"/>
         </w:rPr>
       </w:pPr>
       <w:r>
@@ -1544,6 +1766,52 @@
           <w:color w:val="000000"/>
         </w:rPr>
         <w:t>e growth of these skills?</w:t>
+      </w:r>
+    </w:p>
+    <w:p>
+      <w:pPr>
+        <w:autoSpaceDE w:val="0"/>
+        <w:autoSpaceDN w:val="0"/>
+        <w:adjustRightInd w:val="0"/>
+        <w:spacing w:after="0" w:line="240" w:lineRule="auto"/>
+        <w:rPr>
+          <w:rFonts w:cstheme="minorHAnsi"/>
+          <w:color w:val="000000"/>
+        </w:rPr>
+      </w:pPr>
+    </w:p>
+    <w:p>
+      <w:pPr>
+        <w:autoSpaceDE w:val="0"/>
+        <w:autoSpaceDN w:val="0"/>
+        <w:adjustRightInd w:val="0"/>
+        <w:spacing w:after="0" w:line="240" w:lineRule="auto"/>
+        <w:rPr>
+          <w:rFonts w:cstheme="minorHAnsi"/>
+        </w:rPr>
+      </w:pPr>
+      <w:r>
+        <w:rPr>
+          <w:rFonts w:cstheme="minorHAnsi"/>
+          <w:color w:val="000000"/>
+        </w:rPr>
+        <w:t xml:space="preserve">I think I strengthened these skills the most through the statistics classes in which we use a lot of </w:t>
+      </w:r>
+      <w:proofErr w:type="gramStart"/>
+      <w:r>
+        <w:rPr>
+          <w:rFonts w:cstheme="minorHAnsi"/>
+          <w:color w:val="000000"/>
+        </w:rPr>
+        <w:t>R</w:t>
+      </w:r>
+      <w:proofErr w:type="gramEnd"/>
+      <w:r>
+        <w:rPr>
+          <w:rFonts w:cstheme="minorHAnsi"/>
+          <w:color w:val="000000"/>
+        </w:rPr>
+        <w:t xml:space="preserve"> and did projects with other students. It gave everyone great exposure to different ideas and skills, sometimes technical and sometimes conceptual. I’ve learned about a few methods of statistical analysis this way that I would feel comfortable using in the future.</w:t>
       </w:r>
     </w:p>
     <w:sectPr>

</xml_diff>